<commit_message>
Terraform modules homework - Daniel Jovevski
</commit_message>
<xml_diff>
--- a/Homework-17 - Terraform modules homework/Terraform modules homework - Daniel Jovevski.docx
+++ b/Homework-17 - Terraform modules homework/Terraform modules homework - Daniel Jovevski.docx
@@ -1035,75 +1035,8 @@
         </w:rPr>
         <w:t>”</w:t>
       </w:r>
-    </w:p>
-    <w:p>
-      <w:pPr>
-        <w:autoSpaceDE w:val="0"/>
-        <w:autoSpaceDN w:val="0"/>
-        <w:adjustRightInd w:val="0"/>
-        <w:spacing w:after="0" w:line="240" w:lineRule="auto"/>
-        <w:rPr>
-          <w:rFonts w:ascii="Calibri" w:hAnsi="Calibri" w:cs="Calibri"/>
-          <w:color w:val="002060"/>
-          <w:sz w:val="24"/>
-        </w:rPr>
-      </w:pPr>
-      <w:r>
-        <w:rPr>
-          <w:rFonts w:ascii="Calibri" w:hAnsi="Calibri" w:cs="Calibri"/>
-          <w:noProof/>
-          <w:color w:val="002060"/>
-          <w:sz w:val="24"/>
-        </w:rPr>
-        <w:drawing>
-          <wp:inline distT="0" distB="0" distL="0" distR="0">
-            <wp:extent cx="4678680" cy="754380"/>
-            <wp:effectExtent l="0" t="0" r="7620" b="7620"/>
-            <wp:docPr id="4" name="Picture 4" descr="C:\Users\Daniel\Desktop\terraform modules\backend dir.png"/>
-            <wp:cNvGraphicFramePr>
-              <a:graphicFrameLocks xmlns:a="http://schemas.openxmlformats.org/drawingml/2006/main" noChangeAspect="1"/>
-            </wp:cNvGraphicFramePr>
-            <a:graphic xmlns:a="http://schemas.openxmlformats.org/drawingml/2006/main">
-              <a:graphicData uri="http://schemas.openxmlformats.org/drawingml/2006/picture">
-                <pic:pic xmlns:pic="http://schemas.openxmlformats.org/drawingml/2006/picture">
-                  <pic:nvPicPr>
-                    <pic:cNvPr id="0" name="Picture 4" descr="C:\Users\Daniel\Desktop\terraform modules\backend dir.png"/>
-                    <pic:cNvPicPr>
-                      <a:picLocks noChangeAspect="1" noChangeArrowheads="1"/>
-                    </pic:cNvPicPr>
-                  </pic:nvPicPr>
-                  <pic:blipFill>
-                    <a:blip r:embed="rId10">
-                      <a:extLst>
-                        <a:ext uri="{28A0092B-C50C-407E-A947-70E740481C1C}">
-                          <a14:useLocalDpi xmlns:a14="http://schemas.microsoft.com/office/drawing/2010/main" val="0"/>
-                        </a:ext>
-                      </a:extLst>
-                    </a:blip>
-                    <a:srcRect/>
-                    <a:stretch>
-                      <a:fillRect/>
-                    </a:stretch>
-                  </pic:blipFill>
-                  <pic:spPr bwMode="auto">
-                    <a:xfrm>
-                      <a:off x="0" y="0"/>
-                      <a:ext cx="4678680" cy="754380"/>
-                    </a:xfrm>
-                    <a:prstGeom prst="rect">
-                      <a:avLst/>
-                    </a:prstGeom>
-                    <a:noFill/>
-                    <a:ln>
-                      <a:noFill/>
-                    </a:ln>
-                  </pic:spPr>
-                </pic:pic>
-              </a:graphicData>
-            </a:graphic>
-          </wp:inline>
-        </w:drawing>
-      </w:r>
+      <w:bookmarkStart w:id="0" w:name="_GoBack"/>
+      <w:bookmarkEnd w:id="0"/>
     </w:p>
     <w:p>
       <w:pPr>
@@ -1215,75 +1148,6 @@
           <w:sz w:val="24"/>
         </w:rPr>
         <w:t>&gt;_env_backend.tf</w:t>
-      </w:r>
-    </w:p>
-    <w:p>
-      <w:pPr>
-        <w:autoSpaceDE w:val="0"/>
-        <w:autoSpaceDN w:val="0"/>
-        <w:adjustRightInd w:val="0"/>
-        <w:spacing w:after="0" w:line="240" w:lineRule="auto"/>
-        <w:rPr>
-          <w:rFonts w:ascii="Calibri" w:hAnsi="Calibri" w:cs="Calibri"/>
-          <w:color w:val="002060"/>
-          <w:sz w:val="24"/>
-        </w:rPr>
-      </w:pPr>
-      <w:r>
-        <w:rPr>
-          <w:rFonts w:ascii="Calibri" w:hAnsi="Calibri" w:cs="Calibri"/>
-          <w:noProof/>
-          <w:color w:val="002060"/>
-          <w:sz w:val="24"/>
-        </w:rPr>
-        <w:drawing>
-          <wp:inline distT="0" distB="0" distL="0" distR="0">
-            <wp:extent cx="5943600" cy="476032"/>
-            <wp:effectExtent l="0" t="0" r="0" b="635"/>
-            <wp:docPr id="5" name="Picture 5" descr="C:\Users\Daniel\Desktop\terraform modules\file_backend.png"/>
-            <wp:cNvGraphicFramePr>
-              <a:graphicFrameLocks xmlns:a="http://schemas.openxmlformats.org/drawingml/2006/main" noChangeAspect="1"/>
-            </wp:cNvGraphicFramePr>
-            <a:graphic xmlns:a="http://schemas.openxmlformats.org/drawingml/2006/main">
-              <a:graphicData uri="http://schemas.openxmlformats.org/drawingml/2006/picture">
-                <pic:pic xmlns:pic="http://schemas.openxmlformats.org/drawingml/2006/picture">
-                  <pic:nvPicPr>
-                    <pic:cNvPr id="0" name="Picture 5" descr="C:\Users\Daniel\Desktop\terraform modules\file_backend.png"/>
-                    <pic:cNvPicPr>
-                      <a:picLocks noChangeAspect="1" noChangeArrowheads="1"/>
-                    </pic:cNvPicPr>
-                  </pic:nvPicPr>
-                  <pic:blipFill>
-                    <a:blip r:embed="rId11">
-                      <a:extLst>
-                        <a:ext uri="{28A0092B-C50C-407E-A947-70E740481C1C}">
-                          <a14:useLocalDpi xmlns:a14="http://schemas.microsoft.com/office/drawing/2010/main" val="0"/>
-                        </a:ext>
-                      </a:extLst>
-                    </a:blip>
-                    <a:srcRect/>
-                    <a:stretch>
-                      <a:fillRect/>
-                    </a:stretch>
-                  </pic:blipFill>
-                  <pic:spPr bwMode="auto">
-                    <a:xfrm>
-                      <a:off x="0" y="0"/>
-                      <a:ext cx="5943600" cy="476032"/>
-                    </a:xfrm>
-                    <a:prstGeom prst="rect">
-                      <a:avLst/>
-                    </a:prstGeom>
-                    <a:noFill/>
-                    <a:ln>
-                      <a:noFill/>
-                    </a:ln>
-                  </pic:spPr>
-                </pic:pic>
-              </a:graphicData>
-            </a:graphic>
-          </wp:inline>
-        </w:drawing>
       </w:r>
     </w:p>
     <w:p>
@@ -1373,7 +1237,7 @@
                     </pic:cNvPicPr>
                   </pic:nvPicPr>
                   <pic:blipFill>
-                    <a:blip r:embed="rId12">
+                    <a:blip r:embed="rId10">
                       <a:extLst>
                         <a:ext uri="{28A0092B-C50C-407E-A947-70E740481C1C}">
                           <a14:useLocalDpi xmlns:a14="http://schemas.microsoft.com/office/drawing/2010/main" val="0"/>
@@ -1488,7 +1352,7 @@
                     </pic:cNvPicPr>
                   </pic:nvPicPr>
                   <pic:blipFill>
-                    <a:blip r:embed="rId13">
+                    <a:blip r:embed="rId11">
                       <a:extLst>
                         <a:ext uri="{28A0092B-C50C-407E-A947-70E740481C1C}">
                           <a14:useLocalDpi xmlns:a14="http://schemas.microsoft.com/office/drawing/2010/main" val="0"/>
@@ -1663,7 +1527,6 @@
           <w:color w:val="002060"/>
           <w:sz w:val="24"/>
         </w:rPr>
-        <w:lastRenderedPageBreak/>
         <w:t xml:space="preserve">• </w:t>
       </w:r>
       <w:r>
@@ -1712,7 +1575,7 @@
                     </pic:cNvPicPr>
                   </pic:nvPicPr>
                   <pic:blipFill>
-                    <a:blip r:embed="rId14">
+                    <a:blip r:embed="rId12">
                       <a:extLst>
                         <a:ext uri="{28A0092B-C50C-407E-A947-70E740481C1C}">
                           <a14:useLocalDpi xmlns:a14="http://schemas.microsoft.com/office/drawing/2010/main" val="0"/>
@@ -1823,6 +1686,7 @@
           <w:color w:val="002060"/>
           <w:sz w:val="36"/>
         </w:rPr>
+        <w:lastRenderedPageBreak/>
         <w:drawing>
           <wp:inline distT="0" distB="0" distL="0" distR="0">
             <wp:extent cx="5943600" cy="1506769"/>
@@ -1841,7 +1705,7 @@
                     </pic:cNvPicPr>
                   </pic:nvPicPr>
                   <pic:blipFill>
-                    <a:blip r:embed="rId15">
+                    <a:blip r:embed="rId13">
                       <a:extLst>
                         <a:ext uri="{28A0092B-C50C-407E-A947-70E740481C1C}">
                           <a14:useLocalDpi xmlns:a14="http://schemas.microsoft.com/office/drawing/2010/main" val="0"/>
@@ -2515,7 +2379,7 @@
                     </pic:cNvPicPr>
                   </pic:nvPicPr>
                   <pic:blipFill>
-                    <a:blip r:embed="rId16">
+                    <a:blip r:embed="rId14">
                       <a:extLst>
                         <a:ext uri="{28A0092B-C50C-407E-A947-70E740481C1C}">
                           <a14:useLocalDpi xmlns:a14="http://schemas.microsoft.com/office/drawing/2010/main" val="0"/>
@@ -2630,71 +2494,53 @@
           <w:sz w:val="24"/>
           <w:szCs w:val="20"/>
         </w:rPr>
+        <w:t>2.2.1. You should not see any errors and your output should be like below. If you have any errors, then you have written something incorrectly in your code. Try to resolve it by reading the error message.</w:t>
+      </w:r>
+    </w:p>
+    <w:p>
+      <w:pPr>
+        <w:autoSpaceDE w:val="0"/>
+        <w:autoSpaceDN w:val="0"/>
+        <w:adjustRightInd w:val="0"/>
+        <w:spacing w:after="0" w:line="240" w:lineRule="auto"/>
+        <w:rPr>
+          <w:rFonts w:cstheme="minorHAnsi"/>
+          <w:color w:val="002060"/>
+          <w:sz w:val="24"/>
+          <w:szCs w:val="20"/>
+        </w:rPr>
+      </w:pPr>
+      <w:r>
+        <w:rPr>
+          <w:rFonts w:cstheme="minorHAnsi"/>
+          <w:color w:val="002060"/>
+          <w:sz w:val="24"/>
+          <w:szCs w:val="20"/>
+        </w:rPr>
+        <w:t>3. Define the general network resources</w:t>
+      </w:r>
+    </w:p>
+    <w:p>
+      <w:pPr>
+        <w:autoSpaceDE w:val="0"/>
+        <w:autoSpaceDN w:val="0"/>
+        <w:adjustRightInd w:val="0"/>
+        <w:spacing w:after="0" w:line="240" w:lineRule="auto"/>
+        <w:rPr>
+          <w:rFonts w:cstheme="minorHAnsi"/>
+          <w:color w:val="002060"/>
+          <w:sz w:val="24"/>
+          <w:szCs w:val="20"/>
+        </w:rPr>
+      </w:pPr>
+      <w:r>
+        <w:rPr>
+          <w:rFonts w:cstheme="minorHAnsi"/>
+          <w:color w:val="002060"/>
+          <w:sz w:val="24"/>
+          <w:szCs w:val="20"/>
+        </w:rPr>
         <w:lastRenderedPageBreak/>
-        <w:t>2.2.1. You should not see any errors and your output should be like below. If you have any errors, then</w:t>
-      </w:r>
-      <w:r>
-        <w:rPr>
-          <w:rFonts w:cstheme="minorHAnsi"/>
-          <w:color w:val="002060"/>
-          <w:sz w:val="24"/>
-          <w:szCs w:val="20"/>
-        </w:rPr>
-        <w:t xml:space="preserve"> </w:t>
-      </w:r>
-      <w:r>
-        <w:rPr>
-          <w:rFonts w:cstheme="minorHAnsi"/>
-          <w:color w:val="002060"/>
-          <w:sz w:val="24"/>
-          <w:szCs w:val="20"/>
-        </w:rPr>
-        <w:t>you have written something incorrectly in your code. Try to resolve it by reading the error message.</w:t>
-      </w:r>
-    </w:p>
-    <w:p>
-      <w:pPr>
-        <w:autoSpaceDE w:val="0"/>
-        <w:autoSpaceDN w:val="0"/>
-        <w:adjustRightInd w:val="0"/>
-        <w:spacing w:after="0" w:line="240" w:lineRule="auto"/>
-        <w:rPr>
-          <w:rFonts w:cstheme="minorHAnsi"/>
-          <w:color w:val="002060"/>
-          <w:sz w:val="24"/>
-          <w:szCs w:val="20"/>
-        </w:rPr>
-      </w:pPr>
-      <w:r>
-        <w:rPr>
-          <w:rFonts w:cstheme="minorHAnsi"/>
-          <w:color w:val="002060"/>
-          <w:sz w:val="24"/>
-          <w:szCs w:val="20"/>
-        </w:rPr>
-        <w:t>3. Define the general network resources</w:t>
-      </w:r>
-    </w:p>
-    <w:p>
-      <w:pPr>
-        <w:autoSpaceDE w:val="0"/>
-        <w:autoSpaceDN w:val="0"/>
-        <w:adjustRightInd w:val="0"/>
-        <w:spacing w:after="0" w:line="240" w:lineRule="auto"/>
-        <w:rPr>
-          <w:rFonts w:cstheme="minorHAnsi"/>
-          <w:color w:val="002060"/>
-          <w:sz w:val="24"/>
-          <w:szCs w:val="20"/>
-        </w:rPr>
-      </w:pPr>
-      <w:r>
-        <w:rPr>
-          <w:rFonts w:cstheme="minorHAnsi"/>
-          <w:color w:val="002060"/>
-          <w:sz w:val="24"/>
-          <w:szCs w:val="20"/>
-        </w:rPr>
         <w:t xml:space="preserve">3.1. Create a resource group with following parameters (see </w:t>
       </w:r>
       <w:proofErr w:type="spellStart"/>
@@ -2715,16 +2561,7 @@
           <w:sz w:val="24"/>
           <w:szCs w:val="20"/>
         </w:rPr>
-        <w:t xml:space="preserve"> registry documentation for</w:t>
-      </w:r>
-      <w:r>
-        <w:rPr>
-          <w:rFonts w:cstheme="minorHAnsi"/>
-          <w:color w:val="002060"/>
-          <w:sz w:val="24"/>
-          <w:szCs w:val="20"/>
-        </w:rPr>
-        <w:t xml:space="preserve"> </w:t>
+        <w:t xml:space="preserve"> registry documentation for </w:t>
       </w:r>
       <w:proofErr w:type="spellStart"/>
       <w:r>
@@ -3685,25 +3522,7 @@
           <w:sz w:val="24"/>
           <w:szCs w:val="20"/>
         </w:rPr>
-        <w:t>3.4.1. Your plan should not throw any errors. If any errors found troubleshoot your code from the error</w:t>
-      </w:r>
-      <w:r>
-        <w:rPr>
-          <w:rFonts w:cstheme="minorHAnsi"/>
-          <w:color w:val="002060"/>
-          <w:sz w:val="24"/>
-          <w:szCs w:val="20"/>
-        </w:rPr>
-        <w:t xml:space="preserve"> </w:t>
-      </w:r>
-      <w:r>
-        <w:rPr>
-          <w:rFonts w:cstheme="minorHAnsi"/>
-          <w:color w:val="002060"/>
-          <w:sz w:val="24"/>
-          <w:szCs w:val="20"/>
-        </w:rPr>
-        <w:t>information.</w:t>
+        <w:t>3.4.1. Your plan should not throw any errors. If any errors found troubleshoot your code from the error information.</w:t>
       </w:r>
     </w:p>
     <w:p>
@@ -3782,7 +3601,7 @@
                     </pic:cNvPicPr>
                   </pic:nvPicPr>
                   <pic:blipFill>
-                    <a:blip r:embed="rId17">
+                    <a:blip r:embed="rId15">
                       <a:extLst>
                         <a:ext uri="{28A0092B-C50C-407E-A947-70E740481C1C}">
                           <a14:useLocalDpi xmlns:a14="http://schemas.microsoft.com/office/drawing/2010/main" val="0"/>
@@ -3879,6 +3698,7 @@
           <w:sz w:val="24"/>
           <w:szCs w:val="28"/>
         </w:rPr>
+        <w:lastRenderedPageBreak/>
         <w:drawing>
           <wp:inline distT="0" distB="0" distL="0" distR="0">
             <wp:extent cx="5654040" cy="2072640"/>
@@ -3897,7 +3717,7 @@
                     </pic:cNvPicPr>
                   </pic:nvPicPr>
                   <pic:blipFill>
-                    <a:blip r:embed="rId18">
+                    <a:blip r:embed="rId16">
                       <a:extLst>
                         <a:ext uri="{28A0092B-C50C-407E-A947-70E740481C1C}">
                           <a14:useLocalDpi xmlns:a14="http://schemas.microsoft.com/office/drawing/2010/main" val="0"/>
@@ -3999,7 +3819,7 @@
                     </pic:cNvPicPr>
                   </pic:nvPicPr>
                   <pic:blipFill>
-                    <a:blip r:embed="rId19">
+                    <a:blip r:embed="rId17">
                       <a:extLst>
                         <a:ext uri="{28A0092B-C50C-407E-A947-70E740481C1C}">
                           <a14:useLocalDpi xmlns:a14="http://schemas.microsoft.com/office/drawing/2010/main" val="0"/>
@@ -4090,7 +3910,7 @@
                     </pic:cNvPicPr>
                   </pic:nvPicPr>
                   <pic:blipFill>
-                    <a:blip r:embed="rId20">
+                    <a:blip r:embed="rId18">
                       <a:extLst>
                         <a:ext uri="{28A0092B-C50C-407E-A947-70E740481C1C}">
                           <a14:useLocalDpi xmlns:a14="http://schemas.microsoft.com/office/drawing/2010/main" val="0"/>
@@ -4166,7 +3986,7 @@
                     </pic:cNvPicPr>
                   </pic:nvPicPr>
                   <pic:blipFill>
-                    <a:blip r:embed="rId21">
+                    <a:blip r:embed="rId19">
                       <a:extLst>
                         <a:ext uri="{28A0092B-C50C-407E-A947-70E740481C1C}">
                           <a14:useLocalDpi xmlns:a14="http://schemas.microsoft.com/office/drawing/2010/main" val="0"/>
@@ -9609,7 +9429,7 @@
                     </pic:cNvPicPr>
                   </pic:nvPicPr>
                   <pic:blipFill>
-                    <a:blip r:embed="rId22">
+                    <a:blip r:embed="rId20">
                       <a:extLst>
                         <a:ext uri="{28A0092B-C50C-407E-A947-70E740481C1C}">
                           <a14:useLocalDpi xmlns:a14="http://schemas.microsoft.com/office/drawing/2010/main" val="0"/>
@@ -9680,7 +9500,7 @@
                     </pic:cNvPicPr>
                   </pic:nvPicPr>
                   <pic:blipFill>
-                    <a:blip r:embed="rId23">
+                    <a:blip r:embed="rId21">
                       <a:extLst>
                         <a:ext uri="{28A0092B-C50C-407E-A947-70E740481C1C}">
                           <a14:useLocalDpi xmlns:a14="http://schemas.microsoft.com/office/drawing/2010/main" val="0"/>
@@ -9752,7 +9572,7 @@
                     </pic:cNvPicPr>
                   </pic:nvPicPr>
                   <pic:blipFill>
-                    <a:blip r:embed="rId24">
+                    <a:blip r:embed="rId22">
                       <a:extLst>
                         <a:ext uri="{28A0092B-C50C-407E-A947-70E740481C1C}">
                           <a14:useLocalDpi xmlns:a14="http://schemas.microsoft.com/office/drawing/2010/main" val="0"/>
@@ -9823,7 +9643,7 @@
                     </pic:cNvPicPr>
                   </pic:nvPicPr>
                   <pic:blipFill>
-                    <a:blip r:embed="rId25">
+                    <a:blip r:embed="rId23">
                       <a:extLst>
                         <a:ext uri="{28A0092B-C50C-407E-A947-70E740481C1C}">
                           <a14:useLocalDpi xmlns:a14="http://schemas.microsoft.com/office/drawing/2010/main" val="0"/>
@@ -9895,7 +9715,7 @@
                     </pic:cNvPicPr>
                   </pic:nvPicPr>
                   <pic:blipFill>
-                    <a:blip r:embed="rId26">
+                    <a:blip r:embed="rId24">
                       <a:extLst>
                         <a:ext uri="{28A0092B-C50C-407E-A947-70E740481C1C}">
                           <a14:useLocalDpi xmlns:a14="http://schemas.microsoft.com/office/drawing/2010/main" val="0"/>
@@ -10540,7 +10360,7 @@
                     </pic:cNvPicPr>
                   </pic:nvPicPr>
                   <pic:blipFill>
-                    <a:blip r:embed="rId27">
+                    <a:blip r:embed="rId25">
                       <a:extLst>
                         <a:ext uri="{28A0092B-C50C-407E-A947-70E740481C1C}">
                           <a14:useLocalDpi xmlns:a14="http://schemas.microsoft.com/office/drawing/2010/main" val="0"/>
@@ -10738,7 +10558,7 @@
                     </pic:cNvPicPr>
                   </pic:nvPicPr>
                   <pic:blipFill>
-                    <a:blip r:embed="rId28">
+                    <a:blip r:embed="rId26">
                       <a:extLst>
                         <a:ext uri="{28A0092B-C50C-407E-A947-70E740481C1C}">
                           <a14:useLocalDpi xmlns:a14="http://schemas.microsoft.com/office/drawing/2010/main" val="0"/>
@@ -10832,7 +10652,7 @@
                     </pic:cNvPicPr>
                   </pic:nvPicPr>
                   <pic:blipFill>
-                    <a:blip r:embed="rId29" cstate="print">
+                    <a:blip r:embed="rId27" cstate="print">
                       <a:extLst>
                         <a:ext uri="{28A0092B-C50C-407E-A947-70E740481C1C}">
                           <a14:useLocalDpi xmlns:a14="http://schemas.microsoft.com/office/drawing/2010/main" val="0"/>
@@ -10984,6 +10804,7 @@
       <w:r>
         <w:rPr>
           <w:rFonts w:cstheme="minorHAnsi"/>
+          <w:noProof/>
           <w:color w:val="002060"/>
           <w:sz w:val="24"/>
           <w:szCs w:val="20"/>
@@ -11004,7 +10825,7 @@
                     <pic:cNvPicPr/>
                   </pic:nvPicPr>
                   <pic:blipFill>
-                    <a:blip r:embed="rId30"/>
+                    <a:blip r:embed="rId28"/>
                     <a:stretch>
                       <a:fillRect/>
                     </a:stretch>
@@ -11024,8 +10845,6 @@
           </wp:inline>
         </w:drawing>
       </w:r>
-      <w:bookmarkStart w:id="0" w:name="_GoBack"/>
-      <w:bookmarkEnd w:id="0"/>
     </w:p>
     <w:p>
       <w:pPr>
@@ -12079,7 +11898,7 @@
 </file>
 
 <file path=customXml/itemProps1.xml><?xml version="1.0" encoding="utf-8"?>
-<ds:datastoreItem xmlns:ds="http://schemas.openxmlformats.org/officeDocument/2006/customXml" ds:itemID="{F484FB32-DA7D-42C7-A52E-89F1822C3867}">
+<ds:datastoreItem xmlns:ds="http://schemas.openxmlformats.org/officeDocument/2006/customXml" ds:itemID="{8FC1C971-5E4A-4963-A38A-6423610E4C61}">
   <ds:schemaRefs>
     <ds:schemaRef ds:uri="http://schemas.openxmlformats.org/officeDocument/2006/bibliography"/>
   </ds:schemaRefs>

</xml_diff>